<commit_message>
Add Infosys Interview Question
</commit_message>
<xml_diff>
--- a/Spring Data JPA.docx
+++ b/Spring Data JPA.docx
@@ -162,6 +162,14 @@
           </wp:inline>
         </w:drawing>
       </w:r>
+    </w:p>
+    <w:p>
+      <w:pPr>
+        <w:spacing w:after="0"/>
+        <w:rPr>
+          <w:lang w:val="en-US"/>
+        </w:rPr>
+      </w:pPr>
     </w:p>
     <w:p>
       <w:pPr>

</xml_diff>